<commit_message>
v4.6 - OutOfMemory fix
</commit_message>
<xml_diff>
--- a/Help/GraphicBox Help.docx
+++ b/Help/GraphicBox Help.docx
@@ -20742,15 +20742,143 @@
           <w:rtl/>
           <w:lang w:bidi="fa-IR"/>
         </w:rPr>
-        <w:t>در نسخه 4.</w:t>
-      </w:r>
-      <w:r>
-        <w:rPr>
-          <w:rFonts w:hint="cs"/>
-          <w:rtl/>
-          <w:lang w:bidi="fa-IR"/>
-        </w:rPr>
-        <w:t>5</w:t>
+        <w:t>در نسخه 4.6</w:t>
+      </w:r>
+    </w:p>
+    <w:p>
+      <w:pPr>
+        <w:pStyle w:val="ListParagraph"/>
+        <w:numPr>
+          <w:ilvl w:val="0"/>
+          <w:numId w:val="38"/>
+        </w:numPr>
+        <w:rPr>
+          <w:lang w:bidi="fa-IR"/>
+        </w:rPr>
+      </w:pPr>
+      <w:r>
+        <w:rPr>
+          <w:rFonts w:hint="cs"/>
+          <w:rtl/>
+          <w:lang w:bidi="fa-IR"/>
+        </w:rPr>
+        <w:t xml:space="preserve">رفع مشکلات مربوط به مدیریت حافظه و ارور های </w:t>
+      </w:r>
+      <w:proofErr w:type="spellStart"/>
+      <w:r>
+        <w:rPr>
+          <w:lang w:bidi="fa-IR"/>
+        </w:rPr>
+        <w:t>OutOfMemory</w:t>
+      </w:r>
+      <w:proofErr w:type="spellEnd"/>
+    </w:p>
+    <w:p>
+      <w:pPr>
+        <w:pStyle w:val="ListParagraph"/>
+        <w:numPr>
+          <w:ilvl w:val="0"/>
+          <w:numId w:val="38"/>
+        </w:numPr>
+        <w:rPr>
+          <w:lang w:bidi="fa-IR"/>
+        </w:rPr>
+      </w:pPr>
+      <w:r>
+        <w:rPr>
+          <w:rFonts w:hint="cs"/>
+          <w:rtl/>
+          <w:lang w:bidi="fa-IR"/>
+        </w:rPr>
+        <w:t xml:space="preserve">رفع مشکلات </w:t>
+      </w:r>
+      <w:r>
+        <w:rPr>
+          <w:lang w:bidi="fa-IR"/>
+        </w:rPr>
+        <w:t>Compatibility</w:t>
+      </w:r>
+      <w:r>
+        <w:rPr>
+          <w:rFonts w:hint="cs"/>
+          <w:rtl/>
+          <w:lang w:bidi="fa-IR"/>
+        </w:rPr>
+        <w:t xml:space="preserve"> در </w:t>
+      </w:r>
+      <w:proofErr w:type="spellStart"/>
+      <w:r>
+        <w:rPr>
+          <w:lang w:bidi="fa-IR"/>
+        </w:rPr>
+        <w:t>GraphInstaller</w:t>
+      </w:r>
+      <w:proofErr w:type="spellEnd"/>
+    </w:p>
+    <w:p>
+      <w:pPr>
+        <w:pStyle w:val="ListParagraph"/>
+        <w:numPr>
+          <w:ilvl w:val="0"/>
+          <w:numId w:val="38"/>
+        </w:numPr>
+        <w:rPr>
+          <w:lang w:bidi="fa-IR"/>
+        </w:rPr>
+      </w:pPr>
+      <w:r>
+        <w:rPr>
+          <w:rFonts w:hint="cs"/>
+          <w:rtl/>
+          <w:lang w:bidi="fa-IR"/>
+        </w:rPr>
+        <w:t xml:space="preserve">بهبود پشتیبانی </w:t>
+      </w:r>
+      <w:proofErr w:type="spellStart"/>
+      <w:r>
+        <w:rPr>
+          <w:lang w:bidi="fa-IR"/>
+        </w:rPr>
+        <w:t>GraphInstaller</w:t>
+      </w:r>
+      <w:proofErr w:type="spellEnd"/>
+      <w:r>
+        <w:rPr>
+          <w:rFonts w:hint="cs"/>
+          <w:rtl/>
+          <w:lang w:bidi="fa-IR"/>
+        </w:rPr>
+        <w:t xml:space="preserve"> از ویژوال استودیوی 2013</w:t>
+      </w:r>
+    </w:p>
+    <w:p>
+      <w:pPr>
+        <w:ind w:left="567" w:firstLine="0"/>
+        <w:rPr>
+          <w:rtl/>
+          <w:lang w:bidi="fa-IR"/>
+        </w:rPr>
+      </w:pPr>
+    </w:p>
+    <w:p>
+      <w:pPr>
+        <w:pStyle w:val="Heading2"/>
+        <w:rPr>
+          <w:sz w:val="24"/>
+          <w:szCs w:val="24"/>
+          <w:rtl/>
+          <w:lang w:bidi="fa-IR"/>
+        </w:rPr>
+      </w:pPr>
+      <w:r>
+        <w:rPr>
+          <w:rFonts w:hint="cs"/>
+          <w:sz w:val="24"/>
+          <w:szCs w:val="24"/>
+          <w:rtl/>
+          <w:lang w:bidi="fa-IR"/>
+        </w:rPr>
+        <w:t>در نسخه 4.5</w:t>
       </w:r>
     </w:p>
     <w:p>
@@ -20761,12 +20889,16 @@
           <w:numId w:val="37"/>
         </w:numPr>
         <w:rPr>
-          <w:lang w:bidi="fa-IR"/>
-        </w:rPr>
-      </w:pPr>
-      <w:r>
-        <w:rPr>
-          <w:rFonts w:hint="cs"/>
+          <w:sz w:val="24"/>
+          <w:szCs w:val="24"/>
+          <w:lang w:bidi="fa-IR"/>
+        </w:rPr>
+      </w:pPr>
+      <w:r>
+        <w:rPr>
+          <w:rFonts w:hint="cs"/>
+          <w:sz w:val="24"/>
+          <w:szCs w:val="24"/>
           <w:rtl/>
           <w:lang w:bidi="fa-IR"/>
         </w:rPr>
@@ -20775,6 +20907,8 @@
       <w:proofErr w:type="spellStart"/>
       <w:r>
         <w:rPr>
+          <w:sz w:val="24"/>
+          <w:szCs w:val="24"/>
           <w:lang w:bidi="fa-IR"/>
         </w:rPr>
         <w:t>GraphInstaller</w:t>
@@ -20783,6 +20917,8 @@
       <w:r>
         <w:rPr>
           <w:rFonts w:hint="cs"/>
+          <w:sz w:val="24"/>
+          <w:szCs w:val="24"/>
           <w:rtl/>
           <w:lang w:bidi="fa-IR"/>
         </w:rPr>
@@ -20797,12 +20933,16 @@
           <w:numId w:val="37"/>
         </w:numPr>
         <w:rPr>
-          <w:lang w:bidi="fa-IR"/>
-        </w:rPr>
-      </w:pPr>
-      <w:r>
-        <w:rPr>
-          <w:rFonts w:hint="cs"/>
+          <w:sz w:val="24"/>
+          <w:szCs w:val="24"/>
+          <w:lang w:bidi="fa-IR"/>
+        </w:rPr>
+      </w:pPr>
+      <w:r>
+        <w:rPr>
+          <w:rFonts w:hint="cs"/>
+          <w:sz w:val="24"/>
+          <w:szCs w:val="24"/>
           <w:rtl/>
           <w:lang w:bidi="fa-IR"/>
         </w:rPr>
@@ -20817,25 +20957,21 @@
           <w:numId w:val="37"/>
         </w:numPr>
         <w:rPr>
-          <w:lang w:bidi="fa-IR"/>
-        </w:rPr>
-      </w:pPr>
-      <w:r>
-        <w:rPr>
-          <w:rFonts w:hint="cs"/>
+          <w:sz w:val="24"/>
+          <w:szCs w:val="24"/>
+          <w:lang w:bidi="fa-IR"/>
+        </w:rPr>
+      </w:pPr>
+      <w:r>
+        <w:rPr>
+          <w:rFonts w:hint="cs"/>
+          <w:sz w:val="24"/>
+          <w:szCs w:val="24"/>
           <w:rtl/>
           <w:lang w:bidi="fa-IR"/>
         </w:rPr>
         <w:t>استفاده از پردازش های چند هسته ای برای رسم های سه بعدی</w:t>
       </w:r>
-    </w:p>
-    <w:p>
-      <w:pPr>
-        <w:pStyle w:val="Heading2"/>
-        <w:rPr>
-          <w:lang w:bidi="fa-IR"/>
-        </w:rPr>
-      </w:pPr>
     </w:p>
     <w:p>
       <w:pPr>
@@ -21598,6 +21734,7 @@
           <w:rtl/>
           <w:lang w:bidi="fa-IR"/>
         </w:rPr>
+        <w:lastRenderedPageBreak/>
         <w:t>در نسخه 4.1</w:t>
       </w:r>
     </w:p>
@@ -21806,7 +21943,6 @@
           <w:rtl/>
           <w:lang w:bidi="fa-IR"/>
         </w:rPr>
-        <w:lastRenderedPageBreak/>
         <w:t>در نسخه 4</w:t>
       </w:r>
     </w:p>
@@ -22939,6 +23075,7 @@
           <w:rtl/>
           <w:lang w:bidi="fa-IR"/>
         </w:rPr>
+        <w:lastRenderedPageBreak/>
         <w:t xml:space="preserve">استفاده از </w:t>
       </w:r>
       <w:r>
@@ -23198,7 +23335,6 @@
           <w:rtl/>
           <w:lang w:bidi="fa-IR"/>
         </w:rPr>
-        <w:lastRenderedPageBreak/>
         <w:t xml:space="preserve">پیاده سازی </w:t>
       </w:r>
       <w:r>
@@ -24164,6 +24300,7 @@
           <w:rtl/>
           <w:lang w:bidi="fa-IR"/>
         </w:rPr>
+        <w:lastRenderedPageBreak/>
         <w:t>در نسخه 2.0.2.1</w:t>
       </w:r>
     </w:p>
@@ -24736,7 +24873,6 @@
           <w:rtl/>
           <w:lang w:bidi="fa-IR"/>
         </w:rPr>
-        <w:lastRenderedPageBreak/>
         <w:t>در نسخه 1.6</w:t>
       </w:r>
     </w:p>
@@ -25628,6 +25764,17 @@
           <w:lang w:bidi="fa-IR"/>
         </w:rPr>
       </w:pPr>
+    </w:p>
+    <w:p>
+      <w:pPr>
+        <w:pStyle w:val="Heading2"/>
+        <w:rPr>
+          <w:sz w:val="24"/>
+          <w:szCs w:val="24"/>
+          <w:rtl/>
+          <w:lang w:bidi="fa-IR"/>
+        </w:rPr>
+      </w:pPr>
       <w:r>
         <w:rPr>
           <w:rFonts w:hint="cs"/>
@@ -25766,17 +25913,6 @@
           <w:lang w:bidi="fa-IR"/>
         </w:rPr>
       </w:pPr>
-    </w:p>
-    <w:p>
-      <w:pPr>
-        <w:pStyle w:val="Heading2"/>
-        <w:rPr>
-          <w:sz w:val="24"/>
-          <w:szCs w:val="24"/>
-          <w:rtl/>
-          <w:lang w:bidi="fa-IR"/>
-        </w:rPr>
-      </w:pPr>
       <w:r>
         <w:rPr>
           <w:rFonts w:hint="cs"/>
@@ -26020,34 +26156,12 @@
         <w:ind w:firstLine="0"/>
         <w:jc w:val="center"/>
         <w:rPr>
-          <w:rFonts w:cs="B Titr"/>
-          <w:rtl/>
-          <w:lang w:bidi="fa-IR"/>
-        </w:rPr>
-      </w:pPr>
-    </w:p>
-    <w:p>
-      <w:pPr>
-        <w:spacing w:after="200" w:line="276" w:lineRule="auto"/>
-        <w:ind w:firstLine="0"/>
-        <w:jc w:val="center"/>
-        <w:rPr>
-          <w:rFonts w:cs="B Titr"/>
-          <w:rtl/>
-          <w:lang w:bidi="fa-IR"/>
-        </w:rPr>
-      </w:pPr>
-    </w:p>
-    <w:p>
-      <w:pPr>
-        <w:spacing w:after="200" w:line="276" w:lineRule="auto"/>
-        <w:ind w:firstLine="0"/>
-        <w:jc w:val="center"/>
-        <w:rPr>
-          <w:rtl/>
-          <w:lang w:bidi="fa-IR"/>
-        </w:rPr>
-      </w:pPr>
+          <w:rtl/>
+          <w:lang w:bidi="fa-IR"/>
+        </w:rPr>
+      </w:pPr>
+      <w:bookmarkStart w:id="0" w:name="_GoBack"/>
+      <w:bookmarkEnd w:id="0"/>
       <w:r>
         <w:rPr>
           <w:rFonts w:cs="B Titr" w:hint="cs"/>
@@ -26235,8 +26349,6 @@
         </w:rPr>
         <w:tab/>
       </w:r>
-      <w:bookmarkStart w:id="0" w:name="_GoBack"/>
-      <w:bookmarkEnd w:id="0"/>
       <w:r>
         <w:rPr>
           <w:rFonts w:cs="B Titr" w:hint="cs"/>
@@ -28304,6 +28416,95 @@
     </w:lvl>
   </w:abstractNum>
   <w:abstractNum w:abstractNumId="19">
+    <w:nsid w:val="4905174F"/>
+    <w:multiLevelType w:val="hybridMultilevel"/>
+    <w:tmpl w:val="1990186A"/>
+    <w:lvl w:ilvl="0" w:tplc="9612AF6A">
+      <w:start w:val="1"/>
+      <w:numFmt w:val="decimal"/>
+      <w:lvlText w:val="%1."/>
+      <w:lvlJc w:val="left"/>
+      <w:pPr>
+        <w:ind w:left="1440" w:hanging="360"/>
+      </w:pPr>
+      <w:rPr>
+        <w:rFonts w:hint="default"/>
+      </w:rPr>
+    </w:lvl>
+    <w:lvl w:ilvl="1" w:tplc="04090019" w:tentative="1">
+      <w:start w:val="1"/>
+      <w:numFmt w:val="lowerLetter"/>
+      <w:lvlText w:val="%2."/>
+      <w:lvlJc w:val="left"/>
+      <w:pPr>
+        <w:ind w:left="2160" w:hanging="360"/>
+      </w:pPr>
+    </w:lvl>
+    <w:lvl w:ilvl="2" w:tplc="0409001B" w:tentative="1">
+      <w:start w:val="1"/>
+      <w:numFmt w:val="lowerRoman"/>
+      <w:lvlText w:val="%3."/>
+      <w:lvlJc w:val="right"/>
+      <w:pPr>
+        <w:ind w:left="2880" w:hanging="180"/>
+      </w:pPr>
+    </w:lvl>
+    <w:lvl w:ilvl="3" w:tplc="0409000F" w:tentative="1">
+      <w:start w:val="1"/>
+      <w:numFmt w:val="decimal"/>
+      <w:lvlText w:val="%4."/>
+      <w:lvlJc w:val="left"/>
+      <w:pPr>
+        <w:ind w:left="3600" w:hanging="360"/>
+      </w:pPr>
+    </w:lvl>
+    <w:lvl w:ilvl="4" w:tplc="04090019" w:tentative="1">
+      <w:start w:val="1"/>
+      <w:numFmt w:val="lowerLetter"/>
+      <w:lvlText w:val="%5."/>
+      <w:lvlJc w:val="left"/>
+      <w:pPr>
+        <w:ind w:left="4320" w:hanging="360"/>
+      </w:pPr>
+    </w:lvl>
+    <w:lvl w:ilvl="5" w:tplc="0409001B" w:tentative="1">
+      <w:start w:val="1"/>
+      <w:numFmt w:val="lowerRoman"/>
+      <w:lvlText w:val="%6."/>
+      <w:lvlJc w:val="right"/>
+      <w:pPr>
+        <w:ind w:left="5040" w:hanging="180"/>
+      </w:pPr>
+    </w:lvl>
+    <w:lvl w:ilvl="6" w:tplc="0409000F" w:tentative="1">
+      <w:start w:val="1"/>
+      <w:numFmt w:val="decimal"/>
+      <w:lvlText w:val="%7."/>
+      <w:lvlJc w:val="left"/>
+      <w:pPr>
+        <w:ind w:left="5760" w:hanging="360"/>
+      </w:pPr>
+    </w:lvl>
+    <w:lvl w:ilvl="7" w:tplc="04090019" w:tentative="1">
+      <w:start w:val="1"/>
+      <w:numFmt w:val="lowerLetter"/>
+      <w:lvlText w:val="%8."/>
+      <w:lvlJc w:val="left"/>
+      <w:pPr>
+        <w:ind w:left="6480" w:hanging="360"/>
+      </w:pPr>
+    </w:lvl>
+    <w:lvl w:ilvl="8" w:tplc="0409001B" w:tentative="1">
+      <w:start w:val="1"/>
+      <w:numFmt w:val="lowerRoman"/>
+      <w:lvlText w:val="%9."/>
+      <w:lvlJc w:val="right"/>
+      <w:pPr>
+        <w:ind w:left="7200" w:hanging="180"/>
+      </w:pPr>
+    </w:lvl>
+  </w:abstractNum>
+  <w:abstractNum w:abstractNumId="20">
     <w:nsid w:val="49075075"/>
     <w:multiLevelType w:val="hybridMultilevel"/>
     <w:tmpl w:val="9FAAB4BE"/>
@@ -28392,7 +28593,7 @@
       </w:pPr>
     </w:lvl>
   </w:abstractNum>
-  <w:abstractNum w:abstractNumId="20">
+  <w:abstractNum w:abstractNumId="21">
     <w:nsid w:val="52AD7E3D"/>
     <w:multiLevelType w:val="hybridMultilevel"/>
     <w:tmpl w:val="978AF248"/>
@@ -28481,7 +28682,7 @@
       </w:pPr>
     </w:lvl>
   </w:abstractNum>
-  <w:abstractNum w:abstractNumId="21">
+  <w:abstractNum w:abstractNumId="22">
     <w:nsid w:val="532203E9"/>
     <w:multiLevelType w:val="hybridMultilevel"/>
     <w:tmpl w:val="99340B36"/>
@@ -28570,7 +28771,7 @@
       </w:pPr>
     </w:lvl>
   </w:abstractNum>
-  <w:abstractNum w:abstractNumId="22">
+  <w:abstractNum w:abstractNumId="23">
     <w:nsid w:val="57E41513"/>
     <w:multiLevelType w:val="hybridMultilevel"/>
     <w:tmpl w:val="884C3248"/>
@@ -28684,7 +28885,7 @@
       </w:rPr>
     </w:lvl>
   </w:abstractNum>
-  <w:abstractNum w:abstractNumId="23">
+  <w:abstractNum w:abstractNumId="24">
     <w:nsid w:val="5B9C3591"/>
     <w:multiLevelType w:val="hybridMultilevel"/>
     <w:tmpl w:val="C43E0D08"/>
@@ -28770,7 +28971,7 @@
       </w:pPr>
     </w:lvl>
   </w:abstractNum>
-  <w:abstractNum w:abstractNumId="24">
+  <w:abstractNum w:abstractNumId="25">
     <w:nsid w:val="5CF20508"/>
     <w:multiLevelType w:val="hybridMultilevel"/>
     <w:tmpl w:val="89D2D21E"/>
@@ -28859,7 +29060,7 @@
       </w:pPr>
     </w:lvl>
   </w:abstractNum>
-  <w:abstractNum w:abstractNumId="25">
+  <w:abstractNum w:abstractNumId="26">
     <w:nsid w:val="5D443F50"/>
     <w:multiLevelType w:val="hybridMultilevel"/>
     <w:tmpl w:val="5A3413B4"/>
@@ -28948,7 +29149,7 @@
       </w:pPr>
     </w:lvl>
   </w:abstractNum>
-  <w:abstractNum w:abstractNumId="26">
+  <w:abstractNum w:abstractNumId="27">
     <w:nsid w:val="5F562544"/>
     <w:multiLevelType w:val="hybridMultilevel"/>
     <w:tmpl w:val="81B682DE"/>
@@ -29034,7 +29235,7 @@
       </w:pPr>
     </w:lvl>
   </w:abstractNum>
-  <w:abstractNum w:abstractNumId="27">
+  <w:abstractNum w:abstractNumId="28">
     <w:nsid w:val="5FF456C1"/>
     <w:multiLevelType w:val="hybridMultilevel"/>
     <w:tmpl w:val="DC182B3E"/>
@@ -29123,7 +29324,7 @@
       </w:pPr>
     </w:lvl>
   </w:abstractNum>
-  <w:abstractNum w:abstractNumId="28">
+  <w:abstractNum w:abstractNumId="29">
     <w:nsid w:val="6355798C"/>
     <w:multiLevelType w:val="hybridMultilevel"/>
     <w:tmpl w:val="8A4060A6"/>
@@ -29212,7 +29413,7 @@
       </w:pPr>
     </w:lvl>
   </w:abstractNum>
-  <w:abstractNum w:abstractNumId="29">
+  <w:abstractNum w:abstractNumId="30">
     <w:nsid w:val="6F05630C"/>
     <w:multiLevelType w:val="hybridMultilevel"/>
     <w:tmpl w:val="CA4AEFBE"/>
@@ -29325,7 +29526,7 @@
       </w:rPr>
     </w:lvl>
   </w:abstractNum>
-  <w:abstractNum w:abstractNumId="30">
+  <w:abstractNum w:abstractNumId="31">
     <w:nsid w:val="726C7025"/>
     <w:multiLevelType w:val="hybridMultilevel"/>
     <w:tmpl w:val="20EC7542"/>
@@ -29414,7 +29615,7 @@
       </w:pPr>
     </w:lvl>
   </w:abstractNum>
-  <w:abstractNum w:abstractNumId="31">
+  <w:abstractNum w:abstractNumId="32">
     <w:nsid w:val="7830200F"/>
     <w:multiLevelType w:val="hybridMultilevel"/>
     <w:tmpl w:val="E1425B48"/>
@@ -29500,7 +29701,7 @@
       </w:pPr>
     </w:lvl>
   </w:abstractNum>
-  <w:abstractNum w:abstractNumId="32">
+  <w:abstractNum w:abstractNumId="33">
     <w:nsid w:val="7D2B3A1B"/>
     <w:multiLevelType w:val="hybridMultilevel"/>
     <w:tmpl w:val="93862004"/>
@@ -29590,7 +29791,7 @@
     </w:lvl>
   </w:abstractNum>
   <w:num w:numId="1">
-    <w:abstractNumId w:val="29"/>
+    <w:abstractNumId w:val="30"/>
   </w:num>
   <w:num w:numId="2">
     <w:abstractNumId w:val="7"/>
@@ -30022,19 +30223,19 @@
     <w:abstractNumId w:val="0"/>
   </w:num>
   <w:num w:numId="8">
-    <w:abstractNumId w:val="28"/>
+    <w:abstractNumId w:val="29"/>
   </w:num>
   <w:num w:numId="9">
     <w:abstractNumId w:val="10"/>
   </w:num>
   <w:num w:numId="10">
-    <w:abstractNumId w:val="27"/>
+    <w:abstractNumId w:val="28"/>
   </w:num>
   <w:num w:numId="11">
-    <w:abstractNumId w:val="24"/>
+    <w:abstractNumId w:val="25"/>
   </w:num>
   <w:num w:numId="12">
-    <w:abstractNumId w:val="21"/>
+    <w:abstractNumId w:val="22"/>
   </w:num>
   <w:num w:numId="13">
     <w:abstractNumId w:val="16"/>
@@ -30049,13 +30250,13 @@
     <w:abstractNumId w:val="17"/>
   </w:num>
   <w:num w:numId="17">
-    <w:abstractNumId w:val="32"/>
+    <w:abstractNumId w:val="33"/>
   </w:num>
   <w:num w:numId="18">
     <w:abstractNumId w:val="15"/>
   </w:num>
   <w:num w:numId="19">
-    <w:abstractNumId w:val="19"/>
+    <w:abstractNumId w:val="20"/>
   </w:num>
   <w:num w:numId="20">
     <w:abstractNumId w:val="14"/>
@@ -30064,10 +30265,10 @@
     <w:abstractNumId w:val="18"/>
   </w:num>
   <w:num w:numId="22">
-    <w:abstractNumId w:val="25"/>
+    <w:abstractNumId w:val="26"/>
   </w:num>
   <w:num w:numId="23">
-    <w:abstractNumId w:val="22"/>
+    <w:abstractNumId w:val="23"/>
   </w:num>
   <w:num w:numId="24">
     <w:abstractNumId w:val="6"/>
@@ -30082,7 +30283,7 @@
     <w:abstractNumId w:val="12"/>
   </w:num>
   <w:num w:numId="28">
-    <w:abstractNumId w:val="20"/>
+    <w:abstractNumId w:val="21"/>
   </w:num>
   <w:num w:numId="29">
     <w:abstractNumId w:val="1"/>
@@ -30094,22 +30295,25 @@
     <w:abstractNumId w:val="5"/>
   </w:num>
   <w:num w:numId="32">
-    <w:abstractNumId w:val="30"/>
+    <w:abstractNumId w:val="31"/>
   </w:num>
   <w:num w:numId="33">
-    <w:abstractNumId w:val="31"/>
+    <w:abstractNumId w:val="32"/>
   </w:num>
   <w:num w:numId="34">
     <w:abstractNumId w:val="8"/>
   </w:num>
   <w:num w:numId="35">
-    <w:abstractNumId w:val="23"/>
+    <w:abstractNumId w:val="24"/>
   </w:num>
   <w:num w:numId="36">
     <w:abstractNumId w:val="13"/>
   </w:num>
   <w:num w:numId="37">
-    <w:abstractNumId w:val="26"/>
+    <w:abstractNumId w:val="27"/>
+  </w:num>
+  <w:num w:numId="38">
+    <w:abstractNumId w:val="19"/>
   </w:num>
 </w:numbering>
 </file>
@@ -31687,7 +31891,7 @@
 </file>
 
 <file path=customXml/itemProps1.xml><?xml version="1.0" encoding="utf-8"?>
-<ds:datastoreItem xmlns:ds="http://schemas.openxmlformats.org/officeDocument/2006/customXml" ds:itemID="{D9E429BD-D048-4945-8EC3-BE30FF447732}">
+<ds:datastoreItem xmlns:ds="http://schemas.openxmlformats.org/officeDocument/2006/customXml" ds:itemID="{168EC25E-9806-4937-B5E8-9F9189992236}">
   <ds:schemaRefs>
     <ds:schemaRef ds:uri="http://schemas.openxmlformats.org/officeDocument/2006/bibliography"/>
   </ds:schemaRefs>

</xml_diff>